<commit_message>
Update ReadActiveXControlsProperties example to read multiple ActiveX Controls
</commit_message>
<xml_diff>
--- a/Examples/CSharp/Rendering-Printing/Data/ActiveXControl.docx
+++ b/Examples/CSharp/Rendering-Printing/Data/ActiveXControl.docx
@@ -2,6 +2,41 @@
 <file path=word/document.xml><?xml version="1.0" encoding="utf-8"?>
 <w:document xmlns:ve="http://schemas.openxmlformats.org/markup-compatibility/2006" xmlns:o="urn:schemas-microsoft-com:office:office" xmlns:r="http://schemas.openxmlformats.org/officeDocument/2006/relationships" xmlns:m="http://schemas.openxmlformats.org/officeDocument/2006/math" xmlns:v="urn:schemas-microsoft-com:vml" xmlns:wp="http://schemas.openxmlformats.org/drawingml/2006/wordprocessingDrawing" xmlns:w10="urn:schemas-microsoft-com:office:word" xmlns:w="http://schemas.openxmlformats.org/wordprocessingml/2006/main" xmlns:wne="http://schemas.microsoft.com/office/word/2006/wordml">
   <w:body>
+    <w:p>
+      <w:pPr>
+        <w:pStyle w:val="Heading1"/>
+      </w:pPr>
+      <w:r>
+        <w:t>T</w:t>
+      </w:r>
+      <w:r>
+        <w:t>est document for reading ActiveX C</w:t>
+      </w:r>
+      <w:r>
+        <w:t>ontrols</w:t>
+      </w:r>
+    </w:p>
+    <w:p/>
+    <w:p>
+      <w:r>
+        <w:t>This document co</w:t>
+      </w:r>
+      <w:r>
+        <w:t>ntains different types of ActiveX C</w:t>
+      </w:r>
+      <w:r>
+        <w:t xml:space="preserve">ontrols. </w:t>
+      </w:r>
+      <w:r>
+        <w:t xml:space="preserve">Aspose.Words </w:t>
+      </w:r>
+      <w:r>
+        <w:t>can</w:t>
+      </w:r>
+      <w:r>
+        <w:t xml:space="preserve"> read them and get their properties like caption, value etc.</w:t>
+      </w:r>
+    </w:p>
     <w:p>
       <w:r>
         <w:object w:dxaOrig="1440" w:dyaOrig="1440">
@@ -24,10 +59,40 @@
             <v:path o:extrusionok="f" gradientshapeok="t" o:connecttype="rect"/>
             <o:lock v:ext="edit" aspectratio="t"/>
           </v:shapetype>
-          <v:shape id="_x0000_i1027" type="#_x0000_t75" style="width:108pt;height:21pt" o:ole="">
+          <v:shape id="_x0000_i1033" type="#_x0000_t75" style="width:108pt;height:21pt" o:ole="">
             <v:imagedata r:id="rId5" o:title=""/>
           </v:shape>
-          <w:control r:id="rId6" w:name="CheckBox1" w:shapeid="_x0000_i1027"/>
+          <w:control r:id="rId6" w:name="CheckBox1" w:shapeid="_x0000_i1033"/>
+        </w:object>
+      </w:r>
+    </w:p>
+    <w:p>
+      <w:r>
+        <w:object w:dxaOrig="1440" w:dyaOrig="1440">
+          <v:shape id="_x0000_i1035" type="#_x0000_t75" style="width:108pt;height:21pt" o:ole="">
+            <v:imagedata r:id="rId7" o:title=""/>
+          </v:shape>
+          <w:control r:id="rId8" w:name="OptionButton1" w:shapeid="_x0000_i1035"/>
+        </w:object>
+      </w:r>
+    </w:p>
+    <w:p>
+      <w:r>
+        <w:object w:dxaOrig="1440" w:dyaOrig="1440">
+          <v:shape id="_x0000_i1037" type="#_x0000_t75" style="width:1in;height:18pt" o:ole="">
+            <v:imagedata r:id="rId9" o:title=""/>
+          </v:shape>
+          <w:control r:id="rId10" w:name="TextBox1" w:shapeid="_x0000_i1037"/>
+        </w:object>
+      </w:r>
+    </w:p>
+    <w:p>
+      <w:r>
+        <w:object w:dxaOrig="1440" w:dyaOrig="1440">
+          <v:shape id="_x0000_i1039" type="#_x0000_t75" style="width:1in;height:18pt" o:ole="">
+            <v:imagedata r:id="rId11" o:title=""/>
+          </v:shape>
+          <w:control r:id="rId12" w:name="ComboBox1" w:shapeid="_x0000_i1039"/>
         </w:object>
       </w:r>
     </w:p>
@@ -202,6 +267,29 @@
     <w:qFormat/>
     <w:rsid w:val="003651F9"/>
   </w:style>
+  <w:style w:type="paragraph" w:styleId="Heading1">
+    <w:name w:val="heading 1"/>
+    <w:basedOn w:val="Normal"/>
+    <w:next w:val="Normal"/>
+    <w:link w:val="Heading1Char"/>
+    <w:uiPriority w:val="9"/>
+    <w:qFormat/>
+    <w:rsid w:val="00AA6A49"/>
+    <w:pPr>
+      <w:keepNext/>
+      <w:keepLines/>
+      <w:spacing w:before="480" w:after="0"/>
+      <w:outlineLvl w:val="0"/>
+    </w:pPr>
+    <w:rPr>
+      <w:rFonts w:asciiTheme="majorHAnsi" w:eastAsiaTheme="majorEastAsia" w:hAnsiTheme="majorHAnsi" w:cstheme="majorBidi"/>
+      <w:b/>
+      <w:bCs/>
+      <w:color w:val="365F91" w:themeColor="accent1" w:themeShade="BF"/>
+      <w:sz w:val="28"/>
+      <w:szCs w:val="28"/>
+    </w:rPr>
+  </w:style>
   <w:style w:type="character" w:default="1" w:styleId="DefaultParagraphFont">
     <w:name w:val="Default Paragraph Font"/>
     <w:uiPriority w:val="1"/>
@@ -260,11 +348,124 @@
       <w:szCs w:val="16"/>
     </w:rPr>
   </w:style>
+  <w:style w:type="character" w:styleId="PlaceholderText">
+    <w:name w:val="Placeholder Text"/>
+    <w:basedOn w:val="DefaultParagraphFont"/>
+    <w:uiPriority w:val="99"/>
+    <w:semiHidden/>
+    <w:rsid w:val="00635B15"/>
+    <w:rPr>
+      <w:color w:val="808080"/>
+    </w:rPr>
+  </w:style>
+  <w:style w:type="character" w:customStyle="1" w:styleId="Heading1Char">
+    <w:name w:val="Heading 1 Char"/>
+    <w:basedOn w:val="DefaultParagraphFont"/>
+    <w:link w:val="Heading1"/>
+    <w:uiPriority w:val="9"/>
+    <w:rsid w:val="00AA6A49"/>
+    <w:rPr>
+      <w:rFonts w:asciiTheme="majorHAnsi" w:eastAsiaTheme="majorEastAsia" w:hAnsiTheme="majorHAnsi" w:cstheme="majorBidi"/>
+      <w:b/>
+      <w:bCs/>
+      <w:color w:val="365F91" w:themeColor="accent1" w:themeShade="BF"/>
+      <w:sz w:val="28"/>
+      <w:szCs w:val="28"/>
+    </w:rPr>
+  </w:style>
+  <w:style w:type="paragraph" w:styleId="z-TopofForm">
+    <w:name w:val="HTML Top of Form"/>
+    <w:basedOn w:val="Normal"/>
+    <w:next w:val="Normal"/>
+    <w:link w:val="z-TopofFormChar"/>
+    <w:hidden/>
+    <w:uiPriority w:val="99"/>
+    <w:semiHidden/>
+    <w:unhideWhenUsed/>
+    <w:rsid w:val="00AA6A49"/>
+    <w:pPr>
+      <w:pBdr>
+        <w:bottom w:val="single" w:sz="6" w:space="1" w:color="auto"/>
+      </w:pBdr>
+      <w:spacing w:after="0"/>
+      <w:jc w:val="center"/>
+    </w:pPr>
+    <w:rPr>
+      <w:rFonts w:ascii="Arial" w:hAnsi="Arial" w:cs="Arial"/>
+      <w:vanish/>
+      <w:sz w:val="16"/>
+      <w:szCs w:val="16"/>
+    </w:rPr>
+  </w:style>
+  <w:style w:type="character" w:customStyle="1" w:styleId="z-TopofFormChar">
+    <w:name w:val="z-Top of Form Char"/>
+    <w:basedOn w:val="DefaultParagraphFont"/>
+    <w:link w:val="z-TopofForm"/>
+    <w:uiPriority w:val="99"/>
+    <w:semiHidden/>
+    <w:rsid w:val="00AA6A49"/>
+    <w:rPr>
+      <w:rFonts w:ascii="Arial" w:hAnsi="Arial" w:cs="Arial"/>
+      <w:vanish/>
+      <w:sz w:val="16"/>
+      <w:szCs w:val="16"/>
+    </w:rPr>
+  </w:style>
+  <w:style w:type="paragraph" w:styleId="z-BottomofForm">
+    <w:name w:val="HTML Bottom of Form"/>
+    <w:basedOn w:val="Normal"/>
+    <w:next w:val="Normal"/>
+    <w:link w:val="z-BottomofFormChar"/>
+    <w:hidden/>
+    <w:uiPriority w:val="99"/>
+    <w:semiHidden/>
+    <w:unhideWhenUsed/>
+    <w:rsid w:val="00AA6A49"/>
+    <w:pPr>
+      <w:pBdr>
+        <w:top w:val="single" w:sz="6" w:space="1" w:color="auto"/>
+      </w:pBdr>
+      <w:spacing w:after="0"/>
+      <w:jc w:val="center"/>
+    </w:pPr>
+    <w:rPr>
+      <w:rFonts w:ascii="Arial" w:hAnsi="Arial" w:cs="Arial"/>
+      <w:vanish/>
+      <w:sz w:val="16"/>
+      <w:szCs w:val="16"/>
+    </w:rPr>
+  </w:style>
+  <w:style w:type="character" w:customStyle="1" w:styleId="z-BottomofFormChar">
+    <w:name w:val="z-Bottom of Form Char"/>
+    <w:basedOn w:val="DefaultParagraphFont"/>
+    <w:link w:val="z-BottomofForm"/>
+    <w:uiPriority w:val="99"/>
+    <w:semiHidden/>
+    <w:rsid w:val="00AA6A49"/>
+    <w:rPr>
+      <w:rFonts w:ascii="Arial" w:hAnsi="Arial" w:cs="Arial"/>
+      <w:vanish/>
+      <w:sz w:val="16"/>
+      <w:szCs w:val="16"/>
+    </w:rPr>
+  </w:style>
 </w:styles>
 </file>
 
 <file path=word/activeX/activeX1.xml><?xml version="1.0" encoding="utf-8"?>
 <ax:ocx xmlns:ax="http://schemas.microsoft.com/office/2006/activeX" xmlns:r="http://schemas.openxmlformats.org/officeDocument/2006/relationships" ax:classid="{8BD21D40-EC42-11CE-9E0D-00AA006002F3}" ax:persistence="persistStorage" r:id="rId1"/>
+</file>
+
+<file path=word/activeX/activeX2.xml><?xml version="1.0" encoding="utf-8"?>
+<ax:ocx xmlns:ax="http://schemas.microsoft.com/office/2006/activeX" xmlns:r="http://schemas.openxmlformats.org/officeDocument/2006/relationships" ax:classid="{8BD21D50-EC42-11CE-9E0D-00AA006002F3}" ax:persistence="persistStorage" r:id="rId1"/>
+</file>
+
+<file path=word/activeX/activeX3.xml><?xml version="1.0" encoding="utf-8"?>
+<ax:ocx xmlns:ax="http://schemas.microsoft.com/office/2006/activeX" xmlns:r="http://schemas.openxmlformats.org/officeDocument/2006/relationships" ax:classid="{8BD21D10-EC42-11CE-9E0D-00AA006002F3}" ax:persistence="persistStorage" r:id="rId1"/>
+</file>
+
+<file path=word/activeX/activeX4.xml><?xml version="1.0" encoding="utf-8"?>
+<ax:ocx xmlns:ax="http://schemas.microsoft.com/office/2006/activeX" xmlns:r="http://schemas.openxmlformats.org/officeDocument/2006/relationships" ax:classid="{8BD21D30-EC42-11CE-9E0D-00AA006002F3}" ax:persistence="persistStorage" r:id="rId1"/>
 </file>
 
 <file path=word/theme/theme1.xml><?xml version="1.0" encoding="utf-8"?>
@@ -555,7 +756,7 @@
 </file>
 
 <file path=customXml/itemProps1.xml><?xml version="1.0" encoding="utf-8"?>
-<ds:datastoreItem xmlns:ds="http://schemas.openxmlformats.org/officeDocument/2006/customXml" ds:itemID="{C21CBD68-99AB-49D0-8B14-353037807970}">
+<ds:datastoreItem xmlns:ds="http://schemas.openxmlformats.org/officeDocument/2006/customXml" ds:itemID="{79DA99CE-77ED-44C0-B809-9F307641171F}">
   <ds:schemaRefs>
     <ds:schemaRef ds:uri="http://schemas.openxmlformats.org/officeDocument/2006/bibliography"/>
   </ds:schemaRefs>

</xml_diff>